<commit_message>
Fix list of literature
</commit_message>
<xml_diff>
--- a/Литература.docx
+++ b/Литература.docx
@@ -176,13 +176,40 @@
         </w:rPr>
         <w:t>Инвалидность в России и в мире в цифрах</w:t>
       </w:r>
+      <w:r>
+        <w:rPr>
+          <w:rFonts w:ascii="Times New Roman" w:eastAsia="Symbol" w:hAnsi="Times New Roman"/>
+          <w:sz w:val="28"/>
+        </w:rPr>
+        <w:t>»</w:t>
+      </w:r>
+      <w:r>
+        <w:rPr>
+          <w:rFonts w:ascii="Times New Roman" w:eastAsia="Symbol" w:hAnsi="Times New Roman"/>
+          <w:sz w:val="28"/>
+        </w:rPr>
+        <w:t xml:space="preserve"> </w:t>
+      </w:r>
+      <w:r>
+        <w:rPr>
+          <w:rFonts w:ascii="Times New Roman" w:eastAsia="Times New Roman" w:hAnsi="Times New Roman"/>
+          <w:color w:val="000000"/>
+          <w:sz w:val="28"/>
+          <w:szCs w:val="28"/>
+          <w:lang w:eastAsia="ru-RU"/>
+        </w:rPr>
+        <w:t>[Электронный ресурс</w:t>
+      </w:r>
       <w:proofErr w:type="gramStart"/>
       <w:r>
         <w:rPr>
-          <w:rFonts w:ascii="Times New Roman" w:eastAsia="Symbol" w:hAnsi="Times New Roman"/>
-          <w:sz w:val="28"/>
-        </w:rPr>
-        <w:t>»</w:t>
+          <w:rFonts w:ascii="Times New Roman" w:eastAsia="Times New Roman" w:hAnsi="Times New Roman"/>
+          <w:color w:val="000000"/>
+          <w:sz w:val="28"/>
+          <w:szCs w:val="28"/>
+          <w:lang w:eastAsia="ru-RU"/>
+        </w:rPr>
+        <w:t>]</w:t>
       </w:r>
       <w:r>
         <w:rPr>
@@ -391,7 +418,49 @@
           <w:sz w:val="28"/>
           <w:szCs w:val="28"/>
         </w:rPr>
-        <w:t>Сайт Росстата. Режим доступа</w:t>
+        <w:t>Сайт Росстата</w:t>
+      </w:r>
+      <w:r>
+        <w:rPr>
+          <w:rFonts w:ascii="Times New Roman" w:hAnsi="Times New Roman"/>
+          <w:sz w:val="28"/>
+          <w:szCs w:val="28"/>
+        </w:rPr>
+        <w:t xml:space="preserve"> </w:t>
+      </w:r>
+      <w:r>
+        <w:rPr>
+          <w:rFonts w:ascii="Times New Roman" w:eastAsia="Times New Roman" w:hAnsi="Times New Roman"/>
+          <w:color w:val="000000"/>
+          <w:sz w:val="28"/>
+          <w:szCs w:val="28"/>
+          <w:lang w:eastAsia="ru-RU"/>
+        </w:rPr>
+        <w:t>[Электронный ресурс]</w:t>
+      </w:r>
+      <w:r>
+        <w:rPr>
+          <w:rFonts w:ascii="Times New Roman" w:hAnsi="Times New Roman"/>
+          <w:sz w:val="28"/>
+          <w:szCs w:val="28"/>
+        </w:rPr>
+        <w:t>.</w:t>
+      </w:r>
+      <w:r>
+        <w:rPr>
+          <w:rFonts w:ascii="Times New Roman" w:hAnsi="Times New Roman"/>
+          <w:sz w:val="28"/>
+          <w:szCs w:val="28"/>
+        </w:rPr>
+        <w:t xml:space="preserve"> - </w:t>
+      </w:r>
+      <w:r>
+        <w:rPr>
+          <w:rFonts w:ascii="Times New Roman" w:hAnsi="Times New Roman"/>
+          <w:sz w:val="28"/>
+          <w:szCs w:val="28"/>
+        </w:rPr>
+        <w:t>Режим доступа</w:t>
       </w:r>
       <w:r>
         <w:rPr>
@@ -576,6 +645,23 @@
           <w:rFonts w:ascii="Times New Roman" w:eastAsia="Symbol" w:hAnsi="Times New Roman"/>
           <w:sz w:val="28"/>
         </w:rPr>
+        <w:t xml:space="preserve"> </w:t>
+      </w:r>
+      <w:r>
+        <w:rPr>
+          <w:rFonts w:ascii="Times New Roman" w:eastAsia="Times New Roman" w:hAnsi="Times New Roman"/>
+          <w:color w:val="000000"/>
+          <w:sz w:val="28"/>
+          <w:szCs w:val="28"/>
+          <w:lang w:eastAsia="ru-RU"/>
+        </w:rPr>
+        <w:t>[Электронный ресурс]</w:t>
+      </w:r>
+      <w:r>
+        <w:rPr>
+          <w:rFonts w:ascii="Times New Roman" w:eastAsia="Symbol" w:hAnsi="Times New Roman"/>
+          <w:sz w:val="28"/>
+        </w:rPr>
         <w:t xml:space="preserve">.- </w:t>
       </w:r>
       <w:r>
@@ -898,6 +984,23 @@
           <w:rFonts w:ascii="Times New Roman" w:eastAsia="Symbol" w:hAnsi="Times New Roman"/>
           <w:sz w:val="28"/>
         </w:rPr>
+        <w:t xml:space="preserve"> </w:t>
+      </w:r>
+      <w:r>
+        <w:rPr>
+          <w:rFonts w:ascii="Times New Roman" w:eastAsia="Times New Roman" w:hAnsi="Times New Roman"/>
+          <w:color w:val="000000"/>
+          <w:sz w:val="28"/>
+          <w:szCs w:val="28"/>
+          <w:lang w:eastAsia="ru-RU"/>
+        </w:rPr>
+        <w:t>[Электронный ресурс]</w:t>
+      </w:r>
+      <w:r>
+        <w:rPr>
+          <w:rFonts w:ascii="Times New Roman" w:eastAsia="Symbol" w:hAnsi="Times New Roman"/>
+          <w:sz w:val="28"/>
+        </w:rPr>
         <w:t xml:space="preserve"> – Режим доступа</w:t>
       </w:r>
       <w:r>
@@ -995,6 +1098,24 @@
           <w:sz w:val="28"/>
           <w:szCs w:val="28"/>
         </w:rPr>
+        <w:t xml:space="preserve"> </w:t>
+      </w:r>
+      <w:r>
+        <w:rPr>
+          <w:rFonts w:ascii="Times New Roman" w:eastAsia="Times New Roman" w:hAnsi="Times New Roman"/>
+          <w:color w:val="000000"/>
+          <w:sz w:val="28"/>
+          <w:szCs w:val="28"/>
+          <w:lang w:eastAsia="ru-RU"/>
+        </w:rPr>
+        <w:t>[Электронный ресурс]</w:t>
+      </w:r>
+      <w:r>
+        <w:rPr>
+          <w:rFonts w:ascii="Times New Roman" w:hAnsi="Times New Roman"/>
+          <w:sz w:val="28"/>
+          <w:szCs w:val="28"/>
+        </w:rPr>
         <w:t>. – Режим доступа</w:t>
       </w:r>
       <w:r>
@@ -1094,6 +1215,24 @@
           <w:sz w:val="28"/>
           <w:szCs w:val="28"/>
         </w:rPr>
+        <w:t xml:space="preserve"> </w:t>
+      </w:r>
+      <w:r>
+        <w:rPr>
+          <w:rFonts w:ascii="Times New Roman" w:eastAsia="Times New Roman" w:hAnsi="Times New Roman"/>
+          <w:color w:val="000000"/>
+          <w:sz w:val="28"/>
+          <w:szCs w:val="28"/>
+          <w:lang w:eastAsia="ru-RU"/>
+        </w:rPr>
+        <w:t>[Электронный ресурс]</w:t>
+      </w:r>
+      <w:r>
+        <w:rPr>
+          <w:rFonts w:ascii="Times New Roman" w:hAnsi="Times New Roman"/>
+          <w:sz w:val="28"/>
+          <w:szCs w:val="28"/>
+        </w:rPr>
         <w:t>. – Режим доступа</w:t>
       </w:r>
       <w:r>
@@ -1207,7 +1346,41 @@
           <w:sz w:val="28"/>
           <w:szCs w:val="28"/>
         </w:rPr>
-        <w:t>. Режим доступа</w:t>
+        <w:t xml:space="preserve"> </w:t>
+      </w:r>
+      <w:r>
+        <w:rPr>
+          <w:rFonts w:ascii="Times New Roman" w:eastAsia="Times New Roman" w:hAnsi="Times New Roman"/>
+          <w:color w:val="000000"/>
+          <w:sz w:val="28"/>
+          <w:szCs w:val="28"/>
+          <w:lang w:eastAsia="ru-RU"/>
+        </w:rPr>
+        <w:t>[Электронный ресурс]</w:t>
+      </w:r>
+      <w:r>
+        <w:rPr>
+          <w:rFonts w:ascii="Times New Roman" w:hAnsi="Times New Roman"/>
+          <w:sz w:val="28"/>
+          <w:szCs w:val="28"/>
+        </w:rPr>
+        <w:t>.</w:t>
+      </w:r>
+      <w:r>
+        <w:rPr>
+          <w:rFonts w:ascii="Times New Roman" w:hAnsi="Times New Roman"/>
+          <w:sz w:val="28"/>
+          <w:szCs w:val="28"/>
+        </w:rPr>
+        <w:t xml:space="preserve"> - </w:t>
+      </w:r>
+      <w:r>
+        <w:rPr>
+          <w:rFonts w:ascii="Times New Roman" w:hAnsi="Times New Roman"/>
+          <w:sz w:val="28"/>
+          <w:szCs w:val="28"/>
+        </w:rPr>
+        <w:t xml:space="preserve"> Режим доступа</w:t>
       </w:r>
       <w:r>
         <w:rPr>
@@ -1577,6 +1750,24 @@
           <w:sz w:val="28"/>
           <w:szCs w:val="28"/>
         </w:rPr>
+        <w:t xml:space="preserve"> </w:t>
+      </w:r>
+      <w:r>
+        <w:rPr>
+          <w:rFonts w:ascii="Times New Roman" w:eastAsia="Times New Roman" w:hAnsi="Times New Roman"/>
+          <w:color w:val="000000"/>
+          <w:sz w:val="28"/>
+          <w:szCs w:val="28"/>
+          <w:lang w:eastAsia="ru-RU"/>
+        </w:rPr>
+        <w:t>[Электронный ресурс]</w:t>
+      </w:r>
+      <w:r>
+        <w:rPr>
+          <w:rFonts w:ascii="Times New Roman" w:hAnsi="Times New Roman"/>
+          <w:sz w:val="28"/>
+          <w:szCs w:val="28"/>
+        </w:rPr>
         <w:t>.  - Режим доступа</w:t>
       </w:r>
       <w:r>
@@ -1810,6 +2001,7 @@
           <w:sz w:val="28"/>
           <w:szCs w:val="28"/>
         </w:rPr>
+        <w:lastRenderedPageBreak/>
         <w:t xml:space="preserve"> Характеристики </w:t>
       </w:r>
       <w:proofErr w:type="spellStart"/>
@@ -1856,6 +2048,24 @@
           <w:lang w:val="en-US"/>
         </w:rPr>
         <w:t>WD</w:t>
+      </w:r>
+      <w:r>
+        <w:rPr>
+          <w:rFonts w:ascii="Times New Roman" w:hAnsi="Times New Roman"/>
+          <w:sz w:val="28"/>
+          <w:szCs w:val="28"/>
+        </w:rPr>
+        <w:t xml:space="preserve"> </w:t>
+      </w:r>
+      <w:r>
+        <w:rPr>
+          <w:rFonts w:ascii="Times New Roman" w:eastAsia="Times New Roman" w:hAnsi="Times New Roman"/>
+          <w:color w:val="000000"/>
+          <w:sz w:val="28"/>
+          <w:szCs w:val="28"/>
+          <w:lang w:eastAsia="ru-RU"/>
+        </w:rPr>
+        <w:t>[Электронный ресурс]</w:t>
       </w:r>
       <w:r>
         <w:rPr>
@@ -2089,7 +2299,6 @@
           <w:sz w:val="28"/>
           <w:szCs w:val="28"/>
         </w:rPr>
-        <w:lastRenderedPageBreak/>
         <w:t xml:space="preserve"> </w:t>
       </w:r>
       <w:r>
@@ -2123,7 +2332,33 @@
           <w:sz w:val="28"/>
           <w:szCs w:val="28"/>
         </w:rPr>
-        <w:t>Проходимец. – Режим доступа</w:t>
+        <w:t>Проходимец</w:t>
+      </w:r>
+      <w:r>
+        <w:rPr>
+          <w:rFonts w:ascii="Times New Roman" w:hAnsi="Times New Roman"/>
+          <w:sz w:val="28"/>
+          <w:szCs w:val="28"/>
+        </w:rPr>
+        <w:t xml:space="preserve"> </w:t>
+      </w:r>
+      <w:r>
+        <w:rPr>
+          <w:rFonts w:ascii="Times New Roman" w:eastAsia="Times New Roman" w:hAnsi="Times New Roman"/>
+          <w:color w:val="000000"/>
+          <w:sz w:val="28"/>
+          <w:szCs w:val="28"/>
+          <w:lang w:eastAsia="ru-RU"/>
+        </w:rPr>
+        <w:t>[Электронный ресурс]</w:t>
+      </w:r>
+      <w:r>
+        <w:rPr>
+          <w:rFonts w:ascii="Times New Roman" w:hAnsi="Times New Roman"/>
+          <w:sz w:val="28"/>
+          <w:szCs w:val="28"/>
+        </w:rPr>
+        <w:t>. – Режим доступа</w:t>
       </w:r>
       <w:r>
         <w:rPr>
@@ -2223,7 +2458,33 @@
           <w:sz w:val="28"/>
           <w:szCs w:val="28"/>
         </w:rPr>
-        <w:t>Проходимец. – Режим доступа</w:t>
+        <w:t>Проходимец</w:t>
+      </w:r>
+      <w:r>
+        <w:rPr>
+          <w:rFonts w:ascii="Times New Roman" w:hAnsi="Times New Roman"/>
+          <w:sz w:val="28"/>
+          <w:szCs w:val="28"/>
+        </w:rPr>
+        <w:t xml:space="preserve"> </w:t>
+      </w:r>
+      <w:r>
+        <w:rPr>
+          <w:rFonts w:ascii="Times New Roman" w:eastAsia="Times New Roman" w:hAnsi="Times New Roman"/>
+          <w:color w:val="000000"/>
+          <w:sz w:val="28"/>
+          <w:szCs w:val="28"/>
+          <w:lang w:eastAsia="ru-RU"/>
+        </w:rPr>
+        <w:t>[Электронный ресурс]</w:t>
+      </w:r>
+      <w:r>
+        <w:rPr>
+          <w:rFonts w:ascii="Times New Roman" w:hAnsi="Times New Roman"/>
+          <w:sz w:val="28"/>
+          <w:szCs w:val="28"/>
+        </w:rPr>
+        <w:t>. – Режим доступа</w:t>
       </w:r>
       <w:r>
         <w:rPr>
@@ -2343,6 +2604,24 @@
           <w:sz w:val="28"/>
           <w:szCs w:val="28"/>
         </w:rPr>
+        <w:t xml:space="preserve"> </w:t>
+      </w:r>
+      <w:r>
+        <w:rPr>
+          <w:rFonts w:ascii="Times New Roman" w:eastAsia="Times New Roman" w:hAnsi="Times New Roman"/>
+          <w:color w:val="000000"/>
+          <w:sz w:val="28"/>
+          <w:szCs w:val="28"/>
+          <w:lang w:eastAsia="ru-RU"/>
+        </w:rPr>
+        <w:t>[Электронный ресурс]</w:t>
+      </w:r>
+      <w:r>
+        <w:rPr>
+          <w:rFonts w:ascii="Times New Roman" w:hAnsi="Times New Roman"/>
+          <w:sz w:val="28"/>
+          <w:szCs w:val="28"/>
+        </w:rPr>
         <w:t xml:space="preserve">. </w:t>
       </w:r>
       <w:r>
@@ -2487,6 +2766,24 @@
           <w:sz w:val="28"/>
           <w:szCs w:val="28"/>
         </w:rPr>
+        <w:t xml:space="preserve"> </w:t>
+      </w:r>
+      <w:r>
+        <w:rPr>
+          <w:rFonts w:ascii="Times New Roman" w:eastAsia="Times New Roman" w:hAnsi="Times New Roman"/>
+          <w:color w:val="000000"/>
+          <w:sz w:val="28"/>
+          <w:szCs w:val="28"/>
+          <w:lang w:eastAsia="ru-RU"/>
+        </w:rPr>
+        <w:t>[Электронный ресурс]</w:t>
+      </w:r>
+      <w:r>
+        <w:rPr>
+          <w:rFonts w:ascii="Times New Roman" w:hAnsi="Times New Roman"/>
+          <w:sz w:val="28"/>
+          <w:szCs w:val="28"/>
+        </w:rPr>
         <w:t xml:space="preserve">. </w:t>
       </w:r>
       <w:r>
@@ -2622,7 +2919,33 @@
           <w:sz w:val="28"/>
           <w:szCs w:val="28"/>
         </w:rPr>
-        <w:t>”.</w:t>
+        <w:t>”</w:t>
+      </w:r>
+      <w:r>
+        <w:rPr>
+          <w:rFonts w:ascii="Times New Roman" w:hAnsi="Times New Roman"/>
+          <w:sz w:val="28"/>
+          <w:szCs w:val="28"/>
+        </w:rPr>
+        <w:t xml:space="preserve"> </w:t>
+      </w:r>
+      <w:r>
+        <w:rPr>
+          <w:rFonts w:ascii="Times New Roman" w:eastAsia="Times New Roman" w:hAnsi="Times New Roman"/>
+          <w:color w:val="000000"/>
+          <w:sz w:val="28"/>
+          <w:szCs w:val="28"/>
+          <w:lang w:eastAsia="ru-RU"/>
+        </w:rPr>
+        <w:t>[Электронный ресурс]</w:t>
+      </w:r>
+      <w:r>
+        <w:rPr>
+          <w:rFonts w:ascii="Times New Roman" w:hAnsi="Times New Roman"/>
+          <w:sz w:val="28"/>
+          <w:szCs w:val="28"/>
+        </w:rPr>
+        <w:t>.</w:t>
       </w:r>
       <w:r>
         <w:rPr>
@@ -2906,7 +3229,33 @@
           <w:sz w:val="28"/>
           <w:szCs w:val="28"/>
         </w:rPr>
-        <w:t xml:space="preserve">”. </w:t>
+        <w:t>”</w:t>
+      </w:r>
+      <w:r>
+        <w:rPr>
+          <w:rFonts w:ascii="Times New Roman" w:hAnsi="Times New Roman"/>
+          <w:sz w:val="28"/>
+          <w:szCs w:val="28"/>
+        </w:rPr>
+        <w:t xml:space="preserve"> </w:t>
+      </w:r>
+      <w:r>
+        <w:rPr>
+          <w:rFonts w:ascii="Times New Roman" w:eastAsia="Times New Roman" w:hAnsi="Times New Roman"/>
+          <w:color w:val="000000"/>
+          <w:sz w:val="28"/>
+          <w:szCs w:val="28"/>
+          <w:lang w:eastAsia="ru-RU"/>
+        </w:rPr>
+        <w:t>[Электронный ресурс]</w:t>
+      </w:r>
+      <w:r>
+        <w:rPr>
+          <w:rFonts w:ascii="Times New Roman" w:hAnsi="Times New Roman"/>
+          <w:sz w:val="28"/>
+          <w:szCs w:val="28"/>
+        </w:rPr>
+        <w:t xml:space="preserve">. </w:t>
       </w:r>
       <w:r>
         <w:rPr>
@@ -3199,6 +3548,24 @@
           <w:sz w:val="28"/>
           <w:szCs w:val="28"/>
         </w:rPr>
+        <w:t xml:space="preserve"> </w:t>
+      </w:r>
+      <w:r>
+        <w:rPr>
+          <w:rFonts w:ascii="Times New Roman" w:eastAsia="Times New Roman" w:hAnsi="Times New Roman"/>
+          <w:color w:val="000000"/>
+          <w:sz w:val="28"/>
+          <w:szCs w:val="28"/>
+          <w:lang w:eastAsia="ru-RU"/>
+        </w:rPr>
+        <w:t>[Электронный ресурс]</w:t>
+      </w:r>
+      <w:r>
+        <w:rPr>
+          <w:rFonts w:ascii="Times New Roman" w:hAnsi="Times New Roman"/>
+          <w:sz w:val="28"/>
+          <w:szCs w:val="28"/>
+        </w:rPr>
         <w:t xml:space="preserve">. - </w:t>
       </w:r>
       <w:r>
@@ -3376,7 +3743,33 @@
           <w:sz w:val="28"/>
           <w:szCs w:val="28"/>
         </w:rPr>
-        <w:t>”.</w:t>
+        <w:t>”</w:t>
+      </w:r>
+      <w:r>
+        <w:rPr>
+          <w:rFonts w:ascii="Times New Roman" w:hAnsi="Times New Roman"/>
+          <w:sz w:val="28"/>
+          <w:szCs w:val="28"/>
+        </w:rPr>
+        <w:t xml:space="preserve"> </w:t>
+      </w:r>
+      <w:r>
+        <w:rPr>
+          <w:rFonts w:ascii="Times New Roman" w:eastAsia="Times New Roman" w:hAnsi="Times New Roman"/>
+          <w:color w:val="000000"/>
+          <w:sz w:val="28"/>
+          <w:szCs w:val="28"/>
+          <w:lang w:eastAsia="ru-RU"/>
+        </w:rPr>
+        <w:t>[Электронный ресурс]</w:t>
+      </w:r>
+      <w:r>
+        <w:rPr>
+          <w:rFonts w:ascii="Times New Roman" w:hAnsi="Times New Roman"/>
+          <w:sz w:val="28"/>
+          <w:szCs w:val="28"/>
+        </w:rPr>
+        <w:t>.</w:t>
       </w:r>
       <w:r>
         <w:rPr>
@@ -3618,6 +4011,7 @@
           <w:sz w:val="28"/>
           <w:szCs w:val="28"/>
         </w:rPr>
+        <w:lastRenderedPageBreak/>
         <w:t xml:space="preserve"> Видео </w:t>
       </w:r>
       <w:r>
@@ -3712,7 +4106,33 @@
           <w:sz w:val="28"/>
           <w:szCs w:val="28"/>
         </w:rPr>
-        <w:t>”.</w:t>
+        <w:t>”</w:t>
+      </w:r>
+      <w:r>
+        <w:rPr>
+          <w:rFonts w:ascii="Times New Roman" w:hAnsi="Times New Roman"/>
+          <w:sz w:val="28"/>
+          <w:szCs w:val="28"/>
+        </w:rPr>
+        <w:t xml:space="preserve"> </w:t>
+      </w:r>
+      <w:r>
+        <w:rPr>
+          <w:rFonts w:ascii="Times New Roman" w:eastAsia="Times New Roman" w:hAnsi="Times New Roman"/>
+          <w:color w:val="000000"/>
+          <w:sz w:val="28"/>
+          <w:szCs w:val="28"/>
+          <w:lang w:eastAsia="ru-RU"/>
+        </w:rPr>
+        <w:t>[Электронный ресурс]</w:t>
+      </w:r>
+      <w:r>
+        <w:rPr>
+          <w:rFonts w:ascii="Times New Roman" w:hAnsi="Times New Roman"/>
+          <w:sz w:val="28"/>
+          <w:szCs w:val="28"/>
+        </w:rPr>
+        <w:t>.</w:t>
       </w:r>
       <w:r>
         <w:rPr>
@@ -3895,6 +4315,24 @@
           <w:sz w:val="28"/>
           <w:szCs w:val="28"/>
         </w:rPr>
+        <w:t xml:space="preserve"> </w:t>
+      </w:r>
+      <w:r>
+        <w:rPr>
+          <w:rFonts w:ascii="Times New Roman" w:eastAsia="Times New Roman" w:hAnsi="Times New Roman"/>
+          <w:color w:val="000000"/>
+          <w:sz w:val="28"/>
+          <w:szCs w:val="28"/>
+          <w:lang w:eastAsia="ru-RU"/>
+        </w:rPr>
+        <w:t>[Электронный ресурс]</w:t>
+      </w:r>
+      <w:r>
+        <w:rPr>
+          <w:rFonts w:ascii="Times New Roman" w:hAnsi="Times New Roman"/>
+          <w:sz w:val="28"/>
+          <w:szCs w:val="28"/>
+        </w:rPr>
         <w:t xml:space="preserve">. - </w:t>
       </w:r>
       <w:r>
@@ -3978,7 +4416,6 @@
           <w:sz w:val="28"/>
           <w:szCs w:val="28"/>
         </w:rPr>
-        <w:lastRenderedPageBreak/>
         <w:t xml:space="preserve"> Видео </w:t>
       </w:r>
       <w:r>
@@ -4061,7 +4498,33 @@
           <w:sz w:val="28"/>
           <w:szCs w:val="28"/>
         </w:rPr>
-        <w:t xml:space="preserve">Тема!”, - </w:t>
+        <w:t>Тема!”</w:t>
+      </w:r>
+      <w:r>
+        <w:rPr>
+          <w:rFonts w:ascii="Times New Roman" w:hAnsi="Times New Roman"/>
+          <w:sz w:val="28"/>
+          <w:szCs w:val="28"/>
+        </w:rPr>
+        <w:t xml:space="preserve"> </w:t>
+      </w:r>
+      <w:r>
+        <w:rPr>
+          <w:rFonts w:ascii="Times New Roman" w:eastAsia="Times New Roman" w:hAnsi="Times New Roman"/>
+          <w:color w:val="000000"/>
+          <w:sz w:val="28"/>
+          <w:szCs w:val="28"/>
+          <w:lang w:eastAsia="ru-RU"/>
+        </w:rPr>
+        <w:t>[Электронный ресурс]</w:t>
+      </w:r>
+      <w:r>
+        <w:rPr>
+          <w:rFonts w:ascii="Times New Roman" w:hAnsi="Times New Roman"/>
+          <w:sz w:val="28"/>
+          <w:szCs w:val="28"/>
+        </w:rPr>
+        <w:t xml:space="preserve">, - </w:t>
       </w:r>
       <w:r>
         <w:rPr>
@@ -4207,6 +4670,24 @@
           <w:sz w:val="28"/>
           <w:szCs w:val="28"/>
         </w:rPr>
+        <w:t xml:space="preserve"> </w:t>
+      </w:r>
+      <w:r>
+        <w:rPr>
+          <w:rFonts w:ascii="Times New Roman" w:eastAsia="Times New Roman" w:hAnsi="Times New Roman"/>
+          <w:color w:val="000000"/>
+          <w:sz w:val="28"/>
+          <w:szCs w:val="28"/>
+          <w:lang w:eastAsia="ru-RU"/>
+        </w:rPr>
+        <w:t>[Электронный ресурс]</w:t>
+      </w:r>
+      <w:r>
+        <w:rPr>
+          <w:rFonts w:ascii="Times New Roman" w:hAnsi="Times New Roman"/>
+          <w:sz w:val="28"/>
+          <w:szCs w:val="28"/>
+        </w:rPr>
         <w:t xml:space="preserve">, - </w:t>
       </w:r>
       <w:r>
@@ -4333,7 +4814,33 @@
           <w:sz w:val="28"/>
           <w:szCs w:val="28"/>
         </w:rPr>
-        <w:t xml:space="preserve">”, - </w:t>
+        <w:t>”</w:t>
+      </w:r>
+      <w:r>
+        <w:rPr>
+          <w:rFonts w:ascii="Times New Roman" w:hAnsi="Times New Roman"/>
+          <w:sz w:val="28"/>
+          <w:szCs w:val="28"/>
+        </w:rPr>
+        <w:t xml:space="preserve"> </w:t>
+      </w:r>
+      <w:r>
+        <w:rPr>
+          <w:rFonts w:ascii="Times New Roman" w:eastAsia="Times New Roman" w:hAnsi="Times New Roman"/>
+          <w:color w:val="000000"/>
+          <w:sz w:val="28"/>
+          <w:szCs w:val="28"/>
+          <w:lang w:eastAsia="ru-RU"/>
+        </w:rPr>
+        <w:t>[Электронный ресурс]</w:t>
+      </w:r>
+      <w:r>
+        <w:rPr>
+          <w:rFonts w:ascii="Times New Roman" w:hAnsi="Times New Roman"/>
+          <w:sz w:val="28"/>
+          <w:szCs w:val="28"/>
+        </w:rPr>
+        <w:t xml:space="preserve">, - </w:t>
       </w:r>
       <w:r>
         <w:rPr>
@@ -4467,7 +4974,33 @@
           <w:sz w:val="28"/>
           <w:szCs w:val="28"/>
         </w:rPr>
-        <w:t xml:space="preserve">”, - </w:t>
+        <w:t>”</w:t>
+      </w:r>
+      <w:r>
+        <w:rPr>
+          <w:rFonts w:ascii="Times New Roman" w:hAnsi="Times New Roman"/>
+          <w:sz w:val="28"/>
+          <w:szCs w:val="28"/>
+        </w:rPr>
+        <w:t xml:space="preserve"> </w:t>
+      </w:r>
+      <w:r>
+        <w:rPr>
+          <w:rFonts w:ascii="Times New Roman" w:eastAsia="Times New Roman" w:hAnsi="Times New Roman"/>
+          <w:color w:val="000000"/>
+          <w:sz w:val="28"/>
+          <w:szCs w:val="28"/>
+          <w:lang w:eastAsia="ru-RU"/>
+        </w:rPr>
+        <w:t>[Электронный ресурс]</w:t>
+      </w:r>
+      <w:r>
+        <w:rPr>
+          <w:rFonts w:ascii="Times New Roman" w:hAnsi="Times New Roman"/>
+          <w:sz w:val="28"/>
+          <w:szCs w:val="28"/>
+        </w:rPr>
+        <w:t xml:space="preserve">, - </w:t>
       </w:r>
       <w:r>
         <w:rPr>
@@ -4741,7 +5274,33 @@
           <w:sz w:val="28"/>
           <w:szCs w:val="28"/>
         </w:rPr>
-        <w:t xml:space="preserve"> 270”, - </w:t>
+        <w:t xml:space="preserve"> 270”</w:t>
+      </w:r>
+      <w:r>
+        <w:rPr>
+          <w:rFonts w:ascii="Times New Roman" w:hAnsi="Times New Roman"/>
+          <w:sz w:val="28"/>
+          <w:szCs w:val="28"/>
+        </w:rPr>
+        <w:t xml:space="preserve"> </w:t>
+      </w:r>
+      <w:r>
+        <w:rPr>
+          <w:rFonts w:ascii="Times New Roman" w:eastAsia="Times New Roman" w:hAnsi="Times New Roman"/>
+          <w:color w:val="000000"/>
+          <w:sz w:val="28"/>
+          <w:szCs w:val="28"/>
+          <w:lang w:eastAsia="ru-RU"/>
+        </w:rPr>
+        <w:t>[Электронный ресурс]</w:t>
+      </w:r>
+      <w:r>
+        <w:rPr>
+          <w:rFonts w:ascii="Times New Roman" w:hAnsi="Times New Roman"/>
+          <w:sz w:val="28"/>
+          <w:szCs w:val="28"/>
+        </w:rPr>
+        <w:t xml:space="preserve">, - </w:t>
       </w:r>
       <w:r>
         <w:rPr>
@@ -4860,7 +5419,33 @@
           <w:sz w:val="28"/>
           <w:szCs w:val="28"/>
         </w:rPr>
-        <w:t xml:space="preserve"> 770”, - </w:t>
+        <w:t xml:space="preserve"> 770”</w:t>
+      </w:r>
+      <w:r>
+        <w:rPr>
+          <w:rFonts w:ascii="Times New Roman" w:hAnsi="Times New Roman"/>
+          <w:sz w:val="28"/>
+          <w:szCs w:val="28"/>
+        </w:rPr>
+        <w:t xml:space="preserve"> </w:t>
+      </w:r>
+      <w:r>
+        <w:rPr>
+          <w:rFonts w:ascii="Times New Roman" w:eastAsia="Times New Roman" w:hAnsi="Times New Roman"/>
+          <w:color w:val="000000"/>
+          <w:sz w:val="28"/>
+          <w:szCs w:val="28"/>
+          <w:lang w:eastAsia="ru-RU"/>
+        </w:rPr>
+        <w:t>[Электронный ресурс]</w:t>
+      </w:r>
+      <w:r>
+        <w:rPr>
+          <w:rFonts w:ascii="Times New Roman" w:hAnsi="Times New Roman"/>
+          <w:sz w:val="28"/>
+          <w:szCs w:val="28"/>
+        </w:rPr>
+        <w:t xml:space="preserve">, - </w:t>
       </w:r>
       <w:r>
         <w:rPr>
@@ -5023,15 +5608,33 @@
           <w:sz w:val="28"/>
           <w:szCs w:val="28"/>
         </w:rPr>
-        <w:t xml:space="preserve"> 770 (Зимние условия)</w:t>
-      </w:r>
-      <w:r>
-        <w:rPr>
-          <w:rFonts w:ascii="Times New Roman" w:hAnsi="Times New Roman"/>
-          <w:sz w:val="28"/>
-          <w:szCs w:val="28"/>
-        </w:rPr>
-        <w:t xml:space="preserve">”, - </w:t>
+        <w:t xml:space="preserve"> 770 (Зимние условия)”</w:t>
+      </w:r>
+      <w:r>
+        <w:rPr>
+          <w:rFonts w:ascii="Times New Roman" w:hAnsi="Times New Roman"/>
+          <w:sz w:val="28"/>
+          <w:szCs w:val="28"/>
+        </w:rPr>
+        <w:t xml:space="preserve"> </w:t>
+      </w:r>
+      <w:r>
+        <w:rPr>
+          <w:rFonts w:ascii="Times New Roman" w:eastAsia="Times New Roman" w:hAnsi="Times New Roman"/>
+          <w:color w:val="000000"/>
+          <w:sz w:val="28"/>
+          <w:szCs w:val="28"/>
+          <w:lang w:eastAsia="ru-RU"/>
+        </w:rPr>
+        <w:t>[Электронный ресурс]</w:t>
+      </w:r>
+      <w:r>
+        <w:rPr>
+          <w:rFonts w:ascii="Times New Roman" w:hAnsi="Times New Roman"/>
+          <w:sz w:val="28"/>
+          <w:szCs w:val="28"/>
+        </w:rPr>
+        <w:t xml:space="preserve">, - </w:t>
       </w:r>
       <w:r>
         <w:rPr>
@@ -5106,6 +5709,7 @@
           <w:sz w:val="28"/>
           <w:szCs w:val="28"/>
         </w:rPr>
+        <w:lastRenderedPageBreak/>
         <w:t>Видео</w:t>
       </w:r>
       <w:r>
@@ -5200,15 +5804,33 @@
           <w:sz w:val="28"/>
           <w:szCs w:val="28"/>
         </w:rPr>
-        <w:t xml:space="preserve"> 770 Дополнение</w:t>
-      </w:r>
-      <w:r>
-        <w:rPr>
-          <w:rFonts w:ascii="Times New Roman" w:hAnsi="Times New Roman"/>
-          <w:sz w:val="28"/>
-          <w:szCs w:val="28"/>
-        </w:rPr>
-        <w:t xml:space="preserve">”, - </w:t>
+        <w:t xml:space="preserve"> 770 Дополнение”</w:t>
+      </w:r>
+      <w:r>
+        <w:rPr>
+          <w:rFonts w:ascii="Times New Roman" w:hAnsi="Times New Roman"/>
+          <w:sz w:val="28"/>
+          <w:szCs w:val="28"/>
+        </w:rPr>
+        <w:t xml:space="preserve"> </w:t>
+      </w:r>
+      <w:r>
+        <w:rPr>
+          <w:rFonts w:ascii="Times New Roman" w:eastAsia="Times New Roman" w:hAnsi="Times New Roman"/>
+          <w:color w:val="000000"/>
+          <w:sz w:val="28"/>
+          <w:szCs w:val="28"/>
+          <w:lang w:eastAsia="ru-RU"/>
+        </w:rPr>
+        <w:t>[Электронный ресурс]</w:t>
+      </w:r>
+      <w:r>
+        <w:rPr>
+          <w:rFonts w:ascii="Times New Roman" w:hAnsi="Times New Roman"/>
+          <w:sz w:val="28"/>
+          <w:szCs w:val="28"/>
+        </w:rPr>
+        <w:t xml:space="preserve">, - </w:t>
       </w:r>
       <w:r>
         <w:rPr>
@@ -5261,14 +5883,6 @@
         </w:rPr>
         <w:t>;</w:t>
       </w:r>
-    </w:p>
-    <w:p>
-      <w:pPr>
-        <w:rPr>
-          <w:sz w:val="24"/>
-          <w:szCs w:val="24"/>
-        </w:rPr>
-      </w:pPr>
     </w:p>
     <w:sectPr>
       <w:pgSz w:w="11906" w:h="16838"/>

</xml_diff>